<commit_message>
cleaned up importing functions for running PDBCUR
</commit_message>
<xml_diff>
--- a/Python/ErrorRefs.docx
+++ b/Python/ErrorRefs.docx
@@ -66,8 +66,47 @@
       <w:r>
         <w:t xml:space="preserve"> does not exist</w:t>
       </w:r>
+    </w:p>
+    <w:p>
+      <w:pPr>
+        <w:pStyle w:val="ListParagraph"/>
+        <w:ind w:left="750"/>
+      </w:pPr>
+      <w:r>
+        <w:t>H</w:t>
+      </w:r>
+      <w:r>
+        <w:t>TTP error: Likely that PDB code</w:t>
+      </w:r>
+      <w:r>
+        <w:t xml:space="preserve"> does not exist</w:t>
+      </w:r>
+    </w:p>
+    <w:p>
+      <w:pPr>
+        <w:pStyle w:val="ListParagraph"/>
+        <w:numPr>
+          <w:ilvl w:val="0"/>
+          <w:numId w:val="1"/>
+        </w:numPr>
+      </w:pPr>
+      <w:r>
+        <w:t>Failed to download</w:t>
+      </w:r>
+      <w:r>
+        <w:t xml:space="preserve"> </w:t>
+      </w:r>
       <w:bookmarkStart w:id="0" w:name="_GoBack"/>
       <w:bookmarkEnd w:id="0"/>
+      <w:r>
+        <w:t>and save PDB - cause unknown</w:t>
+      </w:r>
+    </w:p>
+    <w:p>
+      <w:pPr>
+        <w:pStyle w:val="ListParagraph"/>
+        <w:ind w:left="750"/>
+      </w:pPr>
     </w:p>
     <w:sectPr>
       <w:pgSz w:w="11906" w:h="16838"/>

</xml_diff>

<commit_message>
added additional error message 05
</commit_message>
<xml_diff>
--- a/Python/ErrorRefs.docx
+++ b/Python/ErrorRefs.docx
@@ -4,6 +4,7 @@
   <w:body>
     <w:p>
       <w:pPr>
+        <w:spacing w:after="0"/>
         <w:rPr>
           <w:sz w:val="28"/>
           <w:szCs w:val="28"/>
@@ -21,6 +22,16 @@
     </w:p>
     <w:p>
       <w:pPr>
+        <w:spacing w:after="0"/>
+        <w:rPr>
+          <w:sz w:val="28"/>
+          <w:szCs w:val="28"/>
+          <w:u w:val="single"/>
+        </w:rPr>
+      </w:pPr>
+    </w:p>
+    <w:p>
+      <w:pPr>
         <w:pStyle w:val="ListParagraph"/>
         <w:numPr>
           <w:ilvl w:val="0"/>
@@ -50,6 +61,12 @@
     <w:p>
       <w:pPr>
         <w:pStyle w:val="ListParagraph"/>
+        <w:ind w:left="750"/>
+      </w:pPr>
+    </w:p>
+    <w:p>
+      <w:pPr>
+        <w:pStyle w:val="ListParagraph"/>
         <w:numPr>
           <w:ilvl w:val="0"/>
           <w:numId w:val="1"/>
@@ -70,17 +87,22 @@
     <w:p>
       <w:pPr>
         <w:pStyle w:val="ListParagraph"/>
+      </w:pPr>
+    </w:p>
+    <w:p>
+      <w:pPr>
+        <w:pStyle w:val="ListParagraph"/>
         <w:ind w:left="750"/>
       </w:pPr>
       <w:r>
-        <w:t>H</w:t>
-      </w:r>
-      <w:r>
-        <w:t>TTP error: Likely that PDB code</w:t>
-      </w:r>
-      <w:r>
-        <w:t xml:space="preserve"> does not exist</w:t>
-      </w:r>
+        <w:t>HTTP error: Likely that PDB code does not exist</w:t>
+      </w:r>
+    </w:p>
+    <w:p>
+      <w:pPr>
+        <w:pStyle w:val="ListParagraph"/>
+        <w:ind w:left="750"/>
+      </w:pPr>
     </w:p>
     <w:p>
       <w:pPr>
@@ -96,11 +118,53 @@
       <w:r>
         <w:t xml:space="preserve"> </w:t>
       </w:r>
+      <w:r>
+        <w:t>and save PDB - cause unknown</w:t>
+      </w:r>
+      <w:r>
+        <w:t xml:space="preserve"> (check internet connection)</w:t>
+      </w:r>
+    </w:p>
+    <w:p>
+      <w:pPr>
+        <w:pStyle w:val="ListParagraph"/>
+        <w:ind w:left="750"/>
+      </w:pPr>
+    </w:p>
+    <w:p>
+      <w:pPr>
+        <w:pStyle w:val="ListParagraph"/>
+        <w:numPr>
+          <w:ilvl w:val="0"/>
+          <w:numId w:val="1"/>
+        </w:numPr>
+      </w:pPr>
+      <w:r>
+        <w:t>Failed to copy PDB to a local version. Check that supplied PDB is not in use by another program</w:t>
+      </w:r>
+    </w:p>
+    <w:p>
+      <w:pPr>
+        <w:pStyle w:val="ListParagraph"/>
+        <w:ind w:left="750"/>
+      </w:pPr>
+    </w:p>
+    <w:p>
+      <w:pPr>
+        <w:pStyle w:val="ListParagraph"/>
+        <w:numPr>
+          <w:ilvl w:val="0"/>
+          <w:numId w:val="1"/>
+        </w:numPr>
+      </w:pPr>
+      <w:r>
+        <w:t>Failed to generate Unit Cell PDB file</w:t>
+      </w:r>
+      <w:r>
+        <w:t>. It is likely that PDBCUR failed to run to completion, or experienced an error</w:t>
+      </w:r>
       <w:bookmarkStart w:id="0" w:name="_GoBack"/>
       <w:bookmarkEnd w:id="0"/>
-      <w:r>
-        <w:t>and save PDB - cause unknown</w:t>
-      </w:r>
     </w:p>
     <w:p>
       <w:pPr>

</xml_diff>

<commit_message>
bugfix in Translate Unit Cell section, verified by visual inspection of file in PyMOL
</commit_message>
<xml_diff>
--- a/Python/ErrorRefs.docx
+++ b/Python/ErrorRefs.docx
@@ -39,23 +39,15 @@
         </w:numPr>
       </w:pPr>
       <w:r>
-        <w:t xml:space="preserve">Supplied </w:t>
-      </w:r>
-      <w:proofErr w:type="spellStart"/>
-      <w:r>
-        <w:t>filepath</w:t>
-      </w:r>
-      <w:proofErr w:type="spellEnd"/>
-      <w:r>
-        <w:t xml:space="preserve"> to PDB is neither a .</w:t>
-      </w:r>
-      <w:proofErr w:type="spellStart"/>
-      <w:r>
-        <w:t>pdb</w:t>
-      </w:r>
-      <w:proofErr w:type="spellEnd"/>
-      <w:r>
-        <w:t xml:space="preserve"> file nor a PDB accession code</w:t>
+        <w:t xml:space="preserve">Supplied filepath to PDB is neither a .pdb </w:t>
+      </w:r>
+      <w:r>
+        <w:t xml:space="preserve">or .txt </w:t>
+      </w:r>
+      <w:bookmarkStart w:id="0" w:name="_GoBack"/>
+      <w:bookmarkEnd w:id="0"/>
+      <w:r>
+        <w:t>file nor a PDB accession code</w:t>
       </w:r>
     </w:p>
     <w:p>
@@ -73,15 +65,7 @@
         </w:numPr>
       </w:pPr>
       <w:r>
-        <w:t xml:space="preserve">Supplied </w:t>
-      </w:r>
-      <w:proofErr w:type="spellStart"/>
-      <w:r>
-        <w:t>filepath</w:t>
-      </w:r>
-      <w:proofErr w:type="spellEnd"/>
-      <w:r>
-        <w:t xml:space="preserve"> does not exist</w:t>
+        <w:t>Supplied filepath does not exist</w:t>
       </w:r>
     </w:p>
     <w:p>
@@ -163,8 +147,6 @@
       <w:r>
         <w:t>. It is likely that PDBCUR failed to run to completion, or experienced an error</w:t>
       </w:r>
-      <w:bookmarkStart w:id="0" w:name="_GoBack"/>
-      <w:bookmarkEnd w:id="0"/>
     </w:p>
     <w:p>
       <w:pPr>

</xml_diff>